<commit_message>
made changes to schema
</commit_message>
<xml_diff>
--- a/cleaned_data/data_dict.docx
+++ b/cleaned_data/data_dict.docx
@@ -164,28 +164,8 @@
     <w:p>
       <w:pPr>
         <w:pStyle w:val="ListParagraph"/>
-        <w:numPr>
-          <w:ilvl w:val="0"/>
-          <w:numId w:val="1"/>
-        </w:numPr>
-      </w:pPr>
-      <w:r>
-        <w:t>Classication_code</w:t>
-      </w:r>
-      <w:r>
-        <w:t xml:space="preserve"> (KY_CD)</w:t>
-      </w:r>
-      <w:r>
-        <w:t xml:space="preserve"> </w:t>
-      </w:r>
-      <w:r>
-        <w:sym w:font="Wingdings" w:char="F0E0"/>
-      </w:r>
-      <w:r>
-        <w:t xml:space="preserve"> Changed to OFFENSE_CLASS_CODE</w:t>
-      </w:r>
-    </w:p>
-    <w:p/>
+      </w:pPr>
+    </w:p>
     <w:p>
       <w:r>
         <w:t>Offense:</w:t>

</xml_diff>